<commit_message>
Last commit before presentation
</commit_message>
<xml_diff>
--- a/Project_Report_Final.docx
+++ b/Project_Report_Final.docx
@@ -5,37 +5,28 @@
     <w:p>
       <w:pPr>
         <w:pStyle w:val="Title"/>
-      </w:pPr>
-      <w:r>
-        <w:softHyphen/>
-      </w:r>
-      <w:r>
-        <w:softHyphen/>
+        <w:rPr>
+          <w:color w:val="CC0000"/>
+        </w:rPr>
+      </w:pPr>
+      <w:r>
+        <w:rPr>
+          <w:color w:val="CC0000"/>
+        </w:rPr>
+        <w:t>Project 1</w:t>
       </w:r>
     </w:p>
     <w:p>
       <w:pPr>
         <w:pStyle w:val="Title"/>
-        <w:rPr>
-          <w:color w:val="CC0000"/>
-        </w:rPr>
-      </w:pPr>
-      <w:r>
-        <w:rPr>
-          <w:color w:val="CC0000"/>
-        </w:rPr>
-        <w:t>Project 1</w:t>
-      </w:r>
-    </w:p>
-    <w:p>
-      <w:pPr>
-        <w:pStyle w:val="Title"/>
-      </w:pPr>
-      <w:r>
-        <w:t>An in-depth analysis of Orange Juice sales</w:t>
-      </w:r>
-    </w:p>
-    <w:p/>
+      </w:pPr>
+      <w:r>
+        <w:t>An in-depth analysis of orange j</w:t>
+      </w:r>
+      <w:r>
+        <w:t>uice sales</w:t>
+      </w:r>
+    </w:p>
     <w:p>
       <w:pPr>
         <w:pStyle w:val="Subtitle"/>
@@ -54,15 +45,23 @@
         <w:pStyle w:val="Subtitle"/>
       </w:pPr>
       <w:r>
-        <w:t>Submission Date: June 1st, 2017</w:t>
-      </w:r>
+        <w:t>Submission Date: June 13th</w:t>
+      </w:r>
+      <w:r>
+        <w:t>, 2017</w:t>
+      </w:r>
+      <w:bookmarkStart w:id="0" w:name="_GoBack"/>
+      <w:bookmarkEnd w:id="0"/>
     </w:p>
     <w:p>
       <w:pPr>
         <w:pStyle w:val="Subtitle"/>
       </w:pPr>
       <w:r>
-        <w:t>Mktg6620 – Machine Learning for Business Applications</w:t>
+        <w:t>MKTG</w:t>
+      </w:r>
+      <w:r>
+        <w:t>6620 – Machine Learning for Business Applications</w:t>
       </w:r>
     </w:p>
     <w:p/>
@@ -124,7 +123,7 @@
         <w:rPr>
           <w:noProof/>
         </w:rPr>
-        <w:instrText xml:space="preserve"> PAGEREF _Toc485123403 \h </w:instrText>
+        <w:instrText xml:space="preserve"> PAGEREF _Toc485132736 \h </w:instrText>
       </w:r>
       <w:r>
         <w:rPr>
@@ -186,7 +185,7 @@
         <w:rPr>
           <w:noProof/>
         </w:rPr>
-        <w:instrText xml:space="preserve"> PAGEREF _Toc485123404 \h </w:instrText>
+        <w:instrText xml:space="preserve"> PAGEREF _Toc485132737 \h </w:instrText>
       </w:r>
       <w:r>
         <w:rPr>
@@ -248,7 +247,7 @@
         <w:rPr>
           <w:noProof/>
         </w:rPr>
-        <w:instrText xml:space="preserve"> PAGEREF _Toc485123405 \h </w:instrText>
+        <w:instrText xml:space="preserve"> PAGEREF _Toc485132738 \h </w:instrText>
       </w:r>
       <w:r>
         <w:rPr>
@@ -308,7 +307,7 @@
         <w:rPr>
           <w:noProof/>
         </w:rPr>
-        <w:instrText xml:space="preserve"> PAGEREF _Toc485123406 \h </w:instrText>
+        <w:instrText xml:space="preserve"> PAGEREF _Toc485132739 \h </w:instrText>
       </w:r>
       <w:r>
         <w:rPr>
@@ -368,7 +367,7 @@
         <w:rPr>
           <w:noProof/>
         </w:rPr>
-        <w:instrText xml:space="preserve"> PAGEREF _Toc485123407 \h </w:instrText>
+        <w:instrText xml:space="preserve"> PAGEREF _Toc485132740 \h </w:instrText>
       </w:r>
       <w:r>
         <w:rPr>
@@ -428,7 +427,7 @@
         <w:rPr>
           <w:noProof/>
         </w:rPr>
-        <w:instrText xml:space="preserve"> PAGEREF _Toc485123408 \h </w:instrText>
+        <w:instrText xml:space="preserve"> PAGEREF _Toc485132741 \h </w:instrText>
       </w:r>
       <w:r>
         <w:rPr>
@@ -490,7 +489,7 @@
         <w:rPr>
           <w:noProof/>
         </w:rPr>
-        <w:instrText xml:space="preserve"> PAGEREF _Toc485123409 \h </w:instrText>
+        <w:instrText xml:space="preserve"> PAGEREF _Toc485132742 \h </w:instrText>
       </w:r>
       <w:r>
         <w:rPr>
@@ -551,7 +550,7 @@
         <w:rPr>
           <w:noProof/>
         </w:rPr>
-        <w:instrText xml:space="preserve"> PAGEREF _Toc485123410 \h </w:instrText>
+        <w:instrText xml:space="preserve"> PAGEREF _Toc485132743 \h </w:instrText>
       </w:r>
       <w:r>
         <w:rPr>
@@ -612,7 +611,7 @@
         <w:rPr>
           <w:noProof/>
         </w:rPr>
-        <w:instrText xml:space="preserve"> PAGEREF _Toc485123411 \h </w:instrText>
+        <w:instrText xml:space="preserve"> PAGEREF _Toc485132744 \h </w:instrText>
       </w:r>
       <w:r>
         <w:rPr>
@@ -673,7 +672,7 @@
         <w:rPr>
           <w:noProof/>
         </w:rPr>
-        <w:instrText xml:space="preserve"> PAGEREF _Toc485123412 \h </w:instrText>
+        <w:instrText xml:space="preserve"> PAGEREF _Toc485132745 \h </w:instrText>
       </w:r>
       <w:r>
         <w:rPr>
@@ -734,7 +733,7 @@
         <w:rPr>
           <w:noProof/>
         </w:rPr>
-        <w:instrText xml:space="preserve"> PAGEREF _Toc485123413 \h </w:instrText>
+        <w:instrText xml:space="preserve"> PAGEREF _Toc485132746 \h </w:instrText>
       </w:r>
       <w:r>
         <w:rPr>
@@ -796,7 +795,7 @@
         <w:rPr>
           <w:noProof/>
         </w:rPr>
-        <w:instrText xml:space="preserve"> PAGEREF _Toc485123414 \h </w:instrText>
+        <w:instrText xml:space="preserve"> PAGEREF _Toc485132747 \h </w:instrText>
       </w:r>
       <w:r>
         <w:rPr>
@@ -857,7 +856,7 @@
         <w:rPr>
           <w:noProof/>
         </w:rPr>
-        <w:instrText xml:space="preserve"> PAGEREF _Toc485123415 \h </w:instrText>
+        <w:instrText xml:space="preserve"> PAGEREF _Toc485132748 \h </w:instrText>
       </w:r>
       <w:r>
         <w:rPr>
@@ -918,7 +917,7 @@
         <w:rPr>
           <w:noProof/>
         </w:rPr>
-        <w:instrText xml:space="preserve"> PAGEREF _Toc485123416 \h </w:instrText>
+        <w:instrText xml:space="preserve"> PAGEREF _Toc485132749 \h </w:instrText>
       </w:r>
       <w:r>
         <w:rPr>
@@ -980,7 +979,7 @@
         <w:rPr>
           <w:noProof/>
         </w:rPr>
-        <w:instrText xml:space="preserve"> PAGEREF _Toc485123417 \h </w:instrText>
+        <w:instrText xml:space="preserve"> PAGEREF _Toc485132750 \h </w:instrText>
       </w:r>
       <w:r>
         <w:rPr>
@@ -1041,7 +1040,7 @@
         <w:rPr>
           <w:noProof/>
         </w:rPr>
-        <w:instrText xml:space="preserve"> PAGEREF _Toc485123418 \h </w:instrText>
+        <w:instrText xml:space="preserve"> PAGEREF _Toc485132751 \h </w:instrText>
       </w:r>
       <w:r>
         <w:rPr>
@@ -1102,7 +1101,7 @@
         <w:rPr>
           <w:noProof/>
         </w:rPr>
-        <w:instrText xml:space="preserve"> PAGEREF _Toc485123419 \h </w:instrText>
+        <w:instrText xml:space="preserve"> PAGEREF _Toc485132752 \h </w:instrText>
       </w:r>
       <w:r>
         <w:rPr>
@@ -1163,7 +1162,7 @@
         <w:rPr>
           <w:noProof/>
         </w:rPr>
-        <w:instrText xml:space="preserve"> PAGEREF _Toc485123420 \h </w:instrText>
+        <w:instrText xml:space="preserve"> PAGEREF _Toc485132753 \h </w:instrText>
       </w:r>
       <w:r>
         <w:rPr>
@@ -1223,7 +1222,7 @@
         <w:rPr>
           <w:noProof/>
         </w:rPr>
-        <w:instrText xml:space="preserve"> PAGEREF _Toc485123421 \h </w:instrText>
+        <w:instrText xml:space="preserve"> PAGEREF _Toc485132754 \h </w:instrText>
       </w:r>
       <w:r>
         <w:rPr>
@@ -1285,7 +1284,7 @@
         <w:rPr>
           <w:noProof/>
         </w:rPr>
-        <w:instrText xml:space="preserve"> PAGEREF _Toc485123422 \h </w:instrText>
+        <w:instrText xml:space="preserve"> PAGEREF _Toc485132755 \h </w:instrText>
       </w:r>
       <w:r>
         <w:rPr>
@@ -1347,7 +1346,7 @@
         <w:rPr>
           <w:noProof/>
         </w:rPr>
-        <w:instrText xml:space="preserve"> PAGEREF _Toc485123423 \h </w:instrText>
+        <w:instrText xml:space="preserve"> PAGEREF _Toc485132756 \h </w:instrText>
       </w:r>
       <w:r>
         <w:rPr>
@@ -1364,7 +1363,7 @@
         <w:rPr>
           <w:noProof/>
         </w:rPr>
-        <w:t>7</w:t>
+        <w:t>8</w:t>
       </w:r>
       <w:r>
         <w:rPr>
@@ -1409,7 +1408,7 @@
         <w:rPr>
           <w:noProof/>
         </w:rPr>
-        <w:instrText xml:space="preserve"> PAGEREF _Toc485123424 \h </w:instrText>
+        <w:instrText xml:space="preserve"> PAGEREF _Toc485132757 \h </w:instrText>
       </w:r>
       <w:r>
         <w:rPr>
@@ -1426,7 +1425,7 @@
         <w:rPr>
           <w:noProof/>
         </w:rPr>
-        <w:t>7</w:t>
+        <w:t>9</w:t>
       </w:r>
       <w:r>
         <w:rPr>
@@ -1469,7 +1468,7 @@
         <w:rPr>
           <w:noProof/>
         </w:rPr>
-        <w:instrText xml:space="preserve"> PAGEREF _Toc485123425 \h </w:instrText>
+        <w:instrText xml:space="preserve"> PAGEREF _Toc485132758 \h </w:instrText>
       </w:r>
       <w:r>
         <w:rPr>
@@ -1486,7 +1485,253 @@
         <w:rPr>
           <w:noProof/>
         </w:rPr>
-        <w:t>7</w:t>
+        <w:t>11</w:t>
+      </w:r>
+      <w:r>
+        <w:rPr>
+          <w:noProof/>
+        </w:rPr>
+        <w:fldChar w:fldCharType="end"/>
+      </w:r>
+    </w:p>
+    <w:p>
+      <w:pPr>
+        <w:pStyle w:val="TOC2"/>
+        <w:tabs>
+          <w:tab w:val="right" w:leader="dot" w:pos="9350"/>
+        </w:tabs>
+        <w:rPr>
+          <w:rFonts w:eastAsiaTheme="minorEastAsia"/>
+          <w:b w:val="0"/>
+          <w:noProof/>
+          <w:sz w:val="24"/>
+          <w:szCs w:val="24"/>
+        </w:rPr>
+      </w:pPr>
+      <w:r>
+        <w:rPr>
+          <w:noProof/>
+        </w:rPr>
+        <w:t>Citrus Hill Postscript</w:t>
+      </w:r>
+      <w:r>
+        <w:rPr>
+          <w:noProof/>
+        </w:rPr>
+        <w:tab/>
+      </w:r>
+      <w:r>
+        <w:rPr>
+          <w:noProof/>
+        </w:rPr>
+        <w:fldChar w:fldCharType="begin"/>
+      </w:r>
+      <w:r>
+        <w:rPr>
+          <w:noProof/>
+        </w:rPr>
+        <w:instrText xml:space="preserve"> PAGEREF _Toc485132759 \h </w:instrText>
+      </w:r>
+      <w:r>
+        <w:rPr>
+          <w:noProof/>
+        </w:rPr>
+      </w:r>
+      <w:r>
+        <w:rPr>
+          <w:noProof/>
+        </w:rPr>
+        <w:fldChar w:fldCharType="separate"/>
+      </w:r>
+      <w:r>
+        <w:rPr>
+          <w:noProof/>
+        </w:rPr>
+        <w:t>11</w:t>
+      </w:r>
+      <w:r>
+        <w:rPr>
+          <w:noProof/>
+        </w:rPr>
+        <w:fldChar w:fldCharType="end"/>
+      </w:r>
+    </w:p>
+    <w:p>
+      <w:pPr>
+        <w:pStyle w:val="TOC1"/>
+        <w:tabs>
+          <w:tab w:val="right" w:leader="dot" w:pos="9350"/>
+        </w:tabs>
+        <w:rPr>
+          <w:rFonts w:eastAsiaTheme="minorEastAsia"/>
+          <w:b w:val="0"/>
+          <w:noProof/>
+        </w:rPr>
+      </w:pPr>
+      <w:r>
+        <w:rPr>
+          <w:noProof/>
+        </w:rPr>
+        <w:t>Appendix</w:t>
+      </w:r>
+      <w:r>
+        <w:rPr>
+          <w:noProof/>
+        </w:rPr>
+        <w:tab/>
+      </w:r>
+      <w:r>
+        <w:rPr>
+          <w:noProof/>
+        </w:rPr>
+        <w:fldChar w:fldCharType="begin"/>
+      </w:r>
+      <w:r>
+        <w:rPr>
+          <w:noProof/>
+        </w:rPr>
+        <w:instrText xml:space="preserve"> PAGEREF _Toc485132760 \h </w:instrText>
+      </w:r>
+      <w:r>
+        <w:rPr>
+          <w:noProof/>
+        </w:rPr>
+      </w:r>
+      <w:r>
+        <w:rPr>
+          <w:noProof/>
+        </w:rPr>
+        <w:fldChar w:fldCharType="separate"/>
+      </w:r>
+      <w:r>
+        <w:rPr>
+          <w:noProof/>
+        </w:rPr>
+        <w:t>12</w:t>
+      </w:r>
+      <w:r>
+        <w:rPr>
+          <w:noProof/>
+        </w:rPr>
+        <w:fldChar w:fldCharType="end"/>
+      </w:r>
+    </w:p>
+    <w:p>
+      <w:pPr>
+        <w:pStyle w:val="TOC2"/>
+        <w:tabs>
+          <w:tab w:val="right" w:leader="dot" w:pos="9350"/>
+        </w:tabs>
+        <w:rPr>
+          <w:rFonts w:eastAsiaTheme="minorEastAsia"/>
+          <w:b w:val="0"/>
+          <w:noProof/>
+          <w:sz w:val="24"/>
+          <w:szCs w:val="24"/>
+        </w:rPr>
+      </w:pPr>
+      <w:r>
+        <w:rPr>
+          <w:noProof/>
+        </w:rPr>
+        <w:t>Complete Code</w:t>
+      </w:r>
+      <w:r>
+        <w:rPr>
+          <w:noProof/>
+        </w:rPr>
+        <w:tab/>
+      </w:r>
+      <w:r>
+        <w:rPr>
+          <w:noProof/>
+        </w:rPr>
+        <w:fldChar w:fldCharType="begin"/>
+      </w:r>
+      <w:r>
+        <w:rPr>
+          <w:noProof/>
+        </w:rPr>
+        <w:instrText xml:space="preserve"> PAGEREF _Toc485132761 \h </w:instrText>
+      </w:r>
+      <w:r>
+        <w:rPr>
+          <w:noProof/>
+        </w:rPr>
+      </w:r>
+      <w:r>
+        <w:rPr>
+          <w:noProof/>
+        </w:rPr>
+        <w:fldChar w:fldCharType="separate"/>
+      </w:r>
+      <w:r>
+        <w:rPr>
+          <w:noProof/>
+        </w:rPr>
+        <w:t>12</w:t>
+      </w:r>
+      <w:r>
+        <w:rPr>
+          <w:noProof/>
+        </w:rPr>
+        <w:fldChar w:fldCharType="end"/>
+      </w:r>
+    </w:p>
+    <w:p>
+      <w:pPr>
+        <w:pStyle w:val="TOC2"/>
+        <w:tabs>
+          <w:tab w:val="right" w:leader="dot" w:pos="9350"/>
+        </w:tabs>
+        <w:rPr>
+          <w:rFonts w:eastAsiaTheme="minorEastAsia"/>
+          <w:b w:val="0"/>
+          <w:noProof/>
+          <w:sz w:val="24"/>
+          <w:szCs w:val="24"/>
+        </w:rPr>
+      </w:pPr>
+      <w:r>
+        <w:rPr>
+          <w:noProof/>
+        </w:rPr>
+        <w:t>Minimum Reproducible Code</w:t>
+      </w:r>
+      <w:r>
+        <w:rPr>
+          <w:noProof/>
+        </w:rPr>
+        <w:tab/>
+      </w:r>
+      <w:r>
+        <w:rPr>
+          <w:noProof/>
+        </w:rPr>
+        <w:fldChar w:fldCharType="begin"/>
+      </w:r>
+      <w:r>
+        <w:rPr>
+          <w:noProof/>
+        </w:rPr>
+        <w:instrText xml:space="preserve"> PAGEREF _Toc485132762 \h </w:instrText>
+      </w:r>
+      <w:r>
+        <w:rPr>
+          <w:noProof/>
+        </w:rPr>
+      </w:r>
+      <w:r>
+        <w:rPr>
+          <w:noProof/>
+        </w:rPr>
+        <w:fldChar w:fldCharType="separate"/>
+      </w:r>
+      <w:r>
+        <w:rPr>
+          <w:noProof/>
+        </w:rPr>
+        <w:t>12</w:t>
       </w:r>
       <w:r>
         <w:rPr>
@@ -1524,12 +1769,12 @@
       <w:pPr>
         <w:pStyle w:val="Heading1"/>
       </w:pPr>
-      <w:bookmarkStart w:id="0" w:name="_Toc485123403"/>
+      <w:bookmarkStart w:id="1" w:name="_Toc485132736"/>
       <w:r>
         <w:lastRenderedPageBreak/>
         <w:t>Overview</w:t>
       </w:r>
-      <w:bookmarkEnd w:id="0"/>
+      <w:bookmarkEnd w:id="1"/>
     </w:p>
     <w:p>
       <w:pPr>
@@ -1678,11 +1923,11 @@
       <w:pPr>
         <w:pStyle w:val="Heading2"/>
       </w:pPr>
-      <w:bookmarkStart w:id="1" w:name="_Toc485123404"/>
+      <w:bookmarkStart w:id="2" w:name="_Toc485132737"/>
       <w:r>
         <w:t>Problem Definition</w:t>
       </w:r>
-      <w:bookmarkEnd w:id="1"/>
+      <w:bookmarkEnd w:id="2"/>
     </w:p>
     <w:p>
       <w:r>
@@ -1693,11 +1938,11 @@
       <w:pPr>
         <w:pStyle w:val="Heading2"/>
       </w:pPr>
-      <w:bookmarkStart w:id="2" w:name="_Toc485123405"/>
+      <w:bookmarkStart w:id="3" w:name="_Toc485132738"/>
       <w:r>
         <w:t>Executive Summary</w:t>
       </w:r>
-      <w:bookmarkEnd w:id="2"/>
+      <w:bookmarkEnd w:id="3"/>
     </w:p>
     <w:p>
       <w:r>
@@ -1744,11 +1989,11 @@
       <w:pPr>
         <w:pStyle w:val="Heading1"/>
       </w:pPr>
-      <w:bookmarkStart w:id="3" w:name="_Toc485123406"/>
+      <w:bookmarkStart w:id="4" w:name="_Toc485132739"/>
       <w:r>
         <w:t>Drivers</w:t>
       </w:r>
-      <w:bookmarkEnd w:id="3"/>
+      <w:bookmarkEnd w:id="4"/>
     </w:p>
     <w:p>
       <w:r>
@@ -1880,11 +2125,11 @@
       <w:pPr>
         <w:pStyle w:val="Heading1"/>
       </w:pPr>
-      <w:bookmarkStart w:id="4" w:name="_Toc485123407"/>
+      <w:bookmarkStart w:id="5" w:name="_Toc485132740"/>
       <w:r>
         <w:t>Predictive Model</w:t>
       </w:r>
-      <w:bookmarkEnd w:id="4"/>
+      <w:bookmarkEnd w:id="5"/>
     </w:p>
     <w:p>
       <w:r>
@@ -1968,31 +2213,31 @@
       <w:pPr>
         <w:pStyle w:val="Heading1"/>
       </w:pPr>
-      <w:bookmarkStart w:id="5" w:name="_Toc485123408"/>
+      <w:bookmarkStart w:id="6" w:name="_Toc485132741"/>
       <w:r>
         <w:t>Methods</w:t>
       </w:r>
-      <w:bookmarkEnd w:id="5"/>
+      <w:bookmarkEnd w:id="6"/>
     </w:p>
     <w:p>
       <w:pPr>
         <w:pStyle w:val="Heading2"/>
       </w:pPr>
-      <w:bookmarkStart w:id="6" w:name="_Toc485123409"/>
+      <w:bookmarkStart w:id="7" w:name="_Toc485132742"/>
       <w:r>
         <w:t>Data Prep</w:t>
       </w:r>
-      <w:bookmarkEnd w:id="6"/>
+      <w:bookmarkEnd w:id="7"/>
     </w:p>
     <w:p>
       <w:pPr>
         <w:pStyle w:val="Heading3"/>
       </w:pPr>
-      <w:bookmarkStart w:id="7" w:name="_Toc485123410"/>
+      <w:bookmarkStart w:id="8" w:name="_Toc485132743"/>
       <w:r>
         <w:t>Data Cleaning</w:t>
       </w:r>
-      <w:bookmarkEnd w:id="7"/>
+      <w:bookmarkEnd w:id="8"/>
     </w:p>
     <w:p>
       <w:r>
@@ -2006,11 +2251,11 @@
       <w:pPr>
         <w:pStyle w:val="Heading3"/>
       </w:pPr>
-      <w:bookmarkStart w:id="8" w:name="_Toc485123411"/>
+      <w:bookmarkStart w:id="9" w:name="_Toc485132744"/>
       <w:r>
         <w:t>Data Classes</w:t>
       </w:r>
-      <w:bookmarkEnd w:id="8"/>
+      <w:bookmarkEnd w:id="9"/>
     </w:p>
     <w:p>
       <w:r>
@@ -2030,11 +2275,11 @@
       <w:pPr>
         <w:pStyle w:val="Heading3"/>
       </w:pPr>
-      <w:bookmarkStart w:id="9" w:name="_Toc485123412"/>
+      <w:bookmarkStart w:id="10" w:name="_Toc485132745"/>
       <w:r>
         <w:t>Variable Selection</w:t>
       </w:r>
-      <w:bookmarkEnd w:id="9"/>
+      <w:bookmarkEnd w:id="10"/>
     </w:p>
     <w:p>
       <w:r>
@@ -2058,12 +2303,12 @@
       <w:pPr>
         <w:pStyle w:val="Heading3"/>
       </w:pPr>
-      <w:bookmarkStart w:id="10" w:name="_Toc485123413"/>
+      <w:bookmarkStart w:id="11" w:name="_Toc485132746"/>
       <w:r>
         <w:lastRenderedPageBreak/>
         <w:t>Feature Engineering</w:t>
       </w:r>
-      <w:bookmarkEnd w:id="10"/>
+      <w:bookmarkEnd w:id="11"/>
     </w:p>
     <w:p>
       <w:r>
@@ -2093,21 +2338,21 @@
       <w:pPr>
         <w:pStyle w:val="Heading2"/>
       </w:pPr>
-      <w:bookmarkStart w:id="11" w:name="_Toc485123414"/>
+      <w:bookmarkStart w:id="12" w:name="_Toc485132747"/>
       <w:r>
         <w:t>Model Selection</w:t>
       </w:r>
-      <w:bookmarkEnd w:id="11"/>
+      <w:bookmarkEnd w:id="12"/>
     </w:p>
     <w:p>
       <w:pPr>
         <w:pStyle w:val="Heading3"/>
       </w:pPr>
-      <w:bookmarkStart w:id="12" w:name="_Toc485123415"/>
+      <w:bookmarkStart w:id="13" w:name="_Toc485132748"/>
       <w:r>
         <w:t>Cross-validated Training Scores</w:t>
       </w:r>
-      <w:bookmarkEnd w:id="12"/>
+      <w:bookmarkEnd w:id="13"/>
     </w:p>
     <w:p>
       <w:r>
@@ -2118,11 +2363,11 @@
       <w:pPr>
         <w:pStyle w:val="Heading3"/>
       </w:pPr>
-      <w:bookmarkStart w:id="13" w:name="_Toc485123416"/>
+      <w:bookmarkStart w:id="14" w:name="_Toc485132749"/>
       <w:r>
         <w:t>Confirmation with Bootstrapped Testing Scores</w:t>
       </w:r>
-      <w:bookmarkEnd w:id="13"/>
+      <w:bookmarkEnd w:id="14"/>
     </w:p>
     <w:p>
       <w:r>
@@ -2133,21 +2378,21 @@
       <w:pPr>
         <w:pStyle w:val="Heading2"/>
       </w:pPr>
-      <w:bookmarkStart w:id="14" w:name="_Toc485123417"/>
+      <w:bookmarkStart w:id="15" w:name="_Toc485132750"/>
       <w:r>
         <w:t>Variable importance</w:t>
       </w:r>
-      <w:bookmarkEnd w:id="14"/>
+      <w:bookmarkEnd w:id="15"/>
     </w:p>
     <w:p>
       <w:pPr>
         <w:pStyle w:val="Heading3"/>
       </w:pPr>
-      <w:bookmarkStart w:id="15" w:name="_Toc485123418"/>
+      <w:bookmarkStart w:id="16" w:name="_Toc485132751"/>
       <w:r>
         <w:t>Logistic regression</w:t>
       </w:r>
-      <w:bookmarkEnd w:id="15"/>
+      <w:bookmarkEnd w:id="16"/>
     </w:p>
     <w:p>
       <w:r>
@@ -2166,11 +2411,11 @@
       <w:pPr>
         <w:pStyle w:val="Heading3"/>
       </w:pPr>
-      <w:bookmarkStart w:id="16" w:name="_Toc485123419"/>
+      <w:bookmarkStart w:id="17" w:name="_Toc485132752"/>
       <w:r>
         <w:t>The problem of collinearity</w:t>
       </w:r>
-      <w:bookmarkEnd w:id="16"/>
+      <w:bookmarkEnd w:id="17"/>
     </w:p>
     <w:p>
       <w:r>
@@ -2198,7 +2443,7 @@
       <w:pPr>
         <w:pStyle w:val="Heading3"/>
       </w:pPr>
-      <w:bookmarkStart w:id="17" w:name="_Toc485123420"/>
+      <w:bookmarkStart w:id="18" w:name="_Toc485132753"/>
       <w:proofErr w:type="spellStart"/>
       <w:r>
         <w:t>Boruta</w:t>
@@ -2207,7 +2452,7 @@
       <w:r>
         <w:t xml:space="preserve"> analysis</w:t>
       </w:r>
-      <w:bookmarkEnd w:id="17"/>
+      <w:bookmarkEnd w:id="18"/>
     </w:p>
     <w:p>
       <w:proofErr w:type="spellStart"/>
@@ -2290,52 +2535,537 @@
       <w:pPr>
         <w:pStyle w:val="Heading1"/>
       </w:pPr>
-      <w:bookmarkStart w:id="18" w:name="_Toc485123421"/>
+      <w:bookmarkStart w:id="19" w:name="_Toc485103888"/>
+      <w:bookmarkStart w:id="20" w:name="_Toc485132754"/>
       <w:r>
         <w:t>Recommendations</w:t>
       </w:r>
-      <w:bookmarkEnd w:id="18"/>
+      <w:bookmarkEnd w:id="19"/>
+      <w:bookmarkEnd w:id="20"/>
     </w:p>
     <w:p>
       <w:pPr>
         <w:pStyle w:val="Heading2"/>
       </w:pPr>
-      <w:bookmarkStart w:id="19" w:name="_Toc485123422"/>
+      <w:bookmarkStart w:id="21" w:name="_Toc485103889"/>
+      <w:bookmarkStart w:id="22" w:name="_Toc485132755"/>
       <w:r>
         <w:t>Loyalty</w:t>
       </w:r>
-      <w:bookmarkEnd w:id="19"/>
+      <w:bookmarkEnd w:id="21"/>
+      <w:bookmarkEnd w:id="22"/>
+    </w:p>
+    <w:p>
+      <w:r>
+        <w:t xml:space="preserve">As detailed above, loyalty to Citrus Hill (CH) was a primary inverse predictor of Minute Maid (MM) purchases. </w:t>
+      </w:r>
+      <w:r>
+        <w:t xml:space="preserve"> </w:t>
+      </w:r>
+      <w:r>
+        <w:t xml:space="preserve">Orange juice is considered </w:t>
+      </w:r>
+      <w:r>
+        <w:t>a utilitarian product;</w:t>
+      </w:r>
+      <w:r>
+        <w:t xml:space="preserve"> product attribute and purchase specific information are probably used in decision making. </w:t>
+      </w:r>
+      <w:r>
+        <w:t>Given brand loyalty, consumer</w:t>
+      </w:r>
+      <w:r>
+        <w:t xml:space="preserve">s may be expending little cognitive effort </w:t>
+      </w:r>
+      <w:r>
+        <w:t>on</w:t>
+      </w:r>
+      <w:r>
+        <w:t xml:space="preserve"> their OJ purchasing decision, relying instead on Heuristics:</w:t>
+      </w:r>
+    </w:p>
+    <w:p>
+      <w:pPr>
+        <w:pStyle w:val="ListParagraph"/>
+        <w:numPr>
+          <w:ilvl w:val="0"/>
+          <w:numId w:val="32"/>
+        </w:numPr>
+      </w:pPr>
+      <w:r>
+        <w:t>Habit: “I bought CH last time”</w:t>
+      </w:r>
+    </w:p>
+    <w:p>
+      <w:pPr>
+        <w:pStyle w:val="ListParagraph"/>
+        <w:numPr>
+          <w:ilvl w:val="0"/>
+          <w:numId w:val="32"/>
+        </w:numPr>
+      </w:pPr>
+      <w:r>
+        <w:t>Price: “CH is cheaper”</w:t>
+      </w:r>
+    </w:p>
+    <w:p>
+      <w:pPr>
+        <w:pStyle w:val="ListParagraph"/>
+        <w:numPr>
+          <w:ilvl w:val="0"/>
+          <w:numId w:val="32"/>
+        </w:numPr>
+      </w:pPr>
+      <w:r>
+        <w:t>Affect-referral: “I feel good about serving CH to my family”</w:t>
+      </w:r>
+    </w:p>
+    <w:p>
+      <w:pPr>
+        <w:pStyle w:val="ListParagraph"/>
+        <w:numPr>
+          <w:ilvl w:val="0"/>
+          <w:numId w:val="32"/>
+        </w:numPr>
+      </w:pPr>
+      <w:r>
+        <w:t>Surrogate indicators: “It is made by P&amp;G, which is a reputable company”</w:t>
+      </w:r>
+    </w:p>
+    <w:p>
+      <w:r>
+        <w:t>In order to improve sales of MM, the stores need to erode some of consumer’s brand loyalty to CH. This could be accomplished through a variety of means including:</w:t>
+      </w:r>
+    </w:p>
+    <w:p>
+      <w:pPr>
+        <w:pStyle w:val="ListParagraph"/>
+        <w:numPr>
+          <w:ilvl w:val="0"/>
+          <w:numId w:val="31"/>
+        </w:numPr>
+      </w:pPr>
+      <w:r>
+        <w:t xml:space="preserve">In-store sampling with </w:t>
+      </w:r>
+      <w:r>
+        <w:t xml:space="preserve">a </w:t>
+      </w:r>
+      <w:r>
+        <w:t>coupon to purchase MM (demonstrate superior quality of MM). This would move the product into the awareness set and likely the consideration set</w:t>
+      </w:r>
+      <w:r>
+        <w:t xml:space="preserve"> as well</w:t>
+      </w:r>
+      <w:r>
+        <w:t>.</w:t>
+      </w:r>
+    </w:p>
+    <w:p>
+      <w:pPr>
+        <w:pStyle w:val="ListParagraph"/>
+        <w:numPr>
+          <w:ilvl w:val="0"/>
+          <w:numId w:val="30"/>
+        </w:numPr>
+      </w:pPr>
+      <w:r>
+        <w:lastRenderedPageBreak/>
+        <w:t>Customized promotions for CH buyers such as checkout or in-store smart phone coupons for MM. This could encourage them to try MM and move it from the consideration set to the specific alternative purchased. By only offering coupons/discounts to CH buyers, the stores are protecting their margins as existing MM customers will not be receiving the discounts on a product they already purchase.</w:t>
+      </w:r>
+    </w:p>
+    <w:p>
+      <w:pPr>
+        <w:pStyle w:val="ListParagraph"/>
+        <w:numPr>
+          <w:ilvl w:val="0"/>
+          <w:numId w:val="30"/>
+        </w:numPr>
+      </w:pPr>
+      <w:r>
+        <w:t>Consider placing a cooler with just MM near the point of</w:t>
+      </w:r>
+      <w:r>
+        <w:t xml:space="preserve"> purchase to influence stimulus-</w:t>
+      </w:r>
+      <w:r>
+        <w:t>based consideration.</w:t>
+      </w:r>
     </w:p>
     <w:p>
       <w:pPr>
         <w:pStyle w:val="Heading2"/>
       </w:pPr>
-      <w:bookmarkStart w:id="20" w:name="_Toc485123423"/>
+      <w:bookmarkStart w:id="23" w:name="_Toc485103890"/>
+      <w:bookmarkStart w:id="24" w:name="_Toc485132756"/>
       <w:r>
         <w:t>Data</w:t>
       </w:r>
-      <w:bookmarkEnd w:id="20"/>
-    </w:p>
+      <w:bookmarkEnd w:id="23"/>
+      <w:bookmarkEnd w:id="24"/>
+    </w:p>
+    <w:p>
+      <w:r>
+        <w:t xml:space="preserve">The model showed some variation over the course of the year, which showed different purchasing pattern by store. We would recommend that additional data be gathered so that we </w:t>
+      </w:r>
+      <w:r>
+        <w:t>could assess if</w:t>
+      </w:r>
+      <w:r>
+        <w:t xml:space="preserve"> there is any season</w:t>
+      </w:r>
+      <w:r>
+        <w:t>ality overall and on a store-by-</w:t>
+      </w:r>
+      <w:r>
+        <w:t>store basis. We could also use this to see if there are seasonal periods at particular stores that lead changes in behavior that impact the CH/MM purchasing decision. Based on the outcome of the additional analysis, promotions could be structured to encourage the purchase of MM.</w:t>
+      </w:r>
+      <w:r>
+        <w:t xml:space="preserve">  See visualizations below for time-effect of sales.</w:t>
+      </w:r>
+    </w:p>
+    <w:p>
+      <w:r>
+        <w:rPr>
+          <w:noProof/>
+        </w:rPr>
+        <w:drawing>
+          <wp:inline distT="0" distB="0" distL="0" distR="0" wp14:anchorId="66065E16" wp14:editId="7F471BD6">
+            <wp:extent cx="2908121" cy="2618724"/>
+            <wp:effectExtent l="0" t="0" r="0" b="0"/>
+            <wp:docPr id="1" name="Picture 1" descr="../../Desktop/Screen%20Shot%202017-06-13%20at%203.35.04%20PM.png"/>
+            <wp:cNvGraphicFramePr>
+              <a:graphicFrameLocks xmlns:a="http://schemas.openxmlformats.org/drawingml/2006/main" noChangeAspect="1"/>
+            </wp:cNvGraphicFramePr>
+            <a:graphic xmlns:a="http://schemas.openxmlformats.org/drawingml/2006/main">
+              <a:graphicData uri="http://schemas.openxmlformats.org/drawingml/2006/picture">
+                <pic:pic xmlns:pic="http://schemas.openxmlformats.org/drawingml/2006/picture">
+                  <pic:nvPicPr>
+                    <pic:cNvPr id="0" name="Picture 1" descr="../../Desktop/Screen%20Shot%202017-06-13%20at%203.35.04%20PM.png"/>
+                    <pic:cNvPicPr>
+                      <a:picLocks noChangeAspect="1" noChangeArrowheads="1"/>
+                    </pic:cNvPicPr>
+                  </pic:nvPicPr>
+                  <pic:blipFill>
+                    <a:blip r:embed="rId12" cstate="print">
+                      <a:extLst>
+                        <a:ext uri="{28A0092B-C50C-407E-A947-70E740481C1C}">
+                          <a14:useLocalDpi xmlns:a14="http://schemas.microsoft.com/office/drawing/2010/main" val="0"/>
+                        </a:ext>
+                      </a:extLst>
+                    </a:blip>
+                    <a:srcRect/>
+                    <a:stretch>
+                      <a:fillRect/>
+                    </a:stretch>
+                  </pic:blipFill>
+                  <pic:spPr bwMode="auto">
+                    <a:xfrm>
+                      <a:off x="0" y="0"/>
+                      <a:ext cx="2940167" cy="2647581"/>
+                    </a:xfrm>
+                    <a:prstGeom prst="rect">
+                      <a:avLst/>
+                    </a:prstGeom>
+                    <a:noFill/>
+                    <a:ln>
+                      <a:noFill/>
+                    </a:ln>
+                  </pic:spPr>
+                </pic:pic>
+              </a:graphicData>
+            </a:graphic>
+          </wp:inline>
+        </w:drawing>
+      </w:r>
+      <w:r>
+        <w:rPr>
+          <w:noProof/>
+        </w:rPr>
+        <w:drawing>
+          <wp:inline distT="0" distB="0" distL="0" distR="0" wp14:anchorId="00A5CE4E" wp14:editId="3B29A250">
+            <wp:extent cx="2947035" cy="2664097"/>
+            <wp:effectExtent l="0" t="0" r="0" b="3175"/>
+            <wp:docPr id="2" name="Picture 2" descr="../../Desktop/Screen%20Shot%202017-06-13%20at%203.34.55%20PM.png"/>
+            <wp:cNvGraphicFramePr>
+              <a:graphicFrameLocks xmlns:a="http://schemas.openxmlformats.org/drawingml/2006/main" noChangeAspect="1"/>
+            </wp:cNvGraphicFramePr>
+            <a:graphic xmlns:a="http://schemas.openxmlformats.org/drawingml/2006/main">
+              <a:graphicData uri="http://schemas.openxmlformats.org/drawingml/2006/picture">
+                <pic:pic xmlns:pic="http://schemas.openxmlformats.org/drawingml/2006/picture">
+                  <pic:nvPicPr>
+                    <pic:cNvPr id="0" name="Picture 2" descr="../../Desktop/Screen%20Shot%202017-06-13%20at%203.34.55%20PM.png"/>
+                    <pic:cNvPicPr>
+                      <a:picLocks noChangeAspect="1" noChangeArrowheads="1"/>
+                    </pic:cNvPicPr>
+                  </pic:nvPicPr>
+                  <pic:blipFill>
+                    <a:blip r:embed="rId13" cstate="print">
+                      <a:extLst>
+                        <a:ext uri="{28A0092B-C50C-407E-A947-70E740481C1C}">
+                          <a14:useLocalDpi xmlns:a14="http://schemas.microsoft.com/office/drawing/2010/main" val="0"/>
+                        </a:ext>
+                      </a:extLst>
+                    </a:blip>
+                    <a:srcRect/>
+                    <a:stretch>
+                      <a:fillRect/>
+                    </a:stretch>
+                  </pic:blipFill>
+                  <pic:spPr bwMode="auto">
+                    <a:xfrm>
+                      <a:off x="0" y="0"/>
+                      <a:ext cx="2967001" cy="2682146"/>
+                    </a:xfrm>
+                    <a:prstGeom prst="rect">
+                      <a:avLst/>
+                    </a:prstGeom>
+                    <a:noFill/>
+                    <a:ln>
+                      <a:noFill/>
+                    </a:ln>
+                  </pic:spPr>
+                </pic:pic>
+              </a:graphicData>
+            </a:graphic>
+          </wp:inline>
+        </w:drawing>
+      </w:r>
+    </w:p>
+    <w:p>
+      <w:r>
+        <w:t>Additionally, any possible trends differ depending on the store AND the brand of orange juice.  See below:</w:t>
+      </w:r>
+    </w:p>
+    <w:p>
+      <w:r>
+        <w:rPr>
+          <w:noProof/>
+        </w:rPr>
+        <w:lastRenderedPageBreak/>
+        <w:drawing>
+          <wp:inline distT="0" distB="0" distL="0" distR="0" wp14:anchorId="76A2DFCE" wp14:editId="46067F95">
+            <wp:extent cx="5937885" cy="4168140"/>
+            <wp:effectExtent l="0" t="0" r="5715" b="0"/>
+            <wp:docPr id="3" name="Picture 3" descr="../../Desktop/Screen%20Shot%202017-06-13%20at%203.48.16%20PM.png"/>
+            <wp:cNvGraphicFramePr>
+              <a:graphicFrameLocks xmlns:a="http://schemas.openxmlformats.org/drawingml/2006/main" noChangeAspect="1"/>
+            </wp:cNvGraphicFramePr>
+            <a:graphic xmlns:a="http://schemas.openxmlformats.org/drawingml/2006/main">
+              <a:graphicData uri="http://schemas.openxmlformats.org/drawingml/2006/picture">
+                <pic:pic xmlns:pic="http://schemas.openxmlformats.org/drawingml/2006/picture">
+                  <pic:nvPicPr>
+                    <pic:cNvPr id="0" name="Picture 3" descr="../../Desktop/Screen%20Shot%202017-06-13%20at%203.48.16%20PM.png"/>
+                    <pic:cNvPicPr>
+                      <a:picLocks noChangeAspect="1" noChangeArrowheads="1"/>
+                    </pic:cNvPicPr>
+                  </pic:nvPicPr>
+                  <pic:blipFill>
+                    <a:blip r:embed="rId14" cstate="print">
+                      <a:extLst>
+                        <a:ext uri="{28A0092B-C50C-407E-A947-70E740481C1C}">
+                          <a14:useLocalDpi xmlns:a14="http://schemas.microsoft.com/office/drawing/2010/main" val="0"/>
+                        </a:ext>
+                      </a:extLst>
+                    </a:blip>
+                    <a:srcRect/>
+                    <a:stretch>
+                      <a:fillRect/>
+                    </a:stretch>
+                  </pic:blipFill>
+                  <pic:spPr bwMode="auto">
+                    <a:xfrm>
+                      <a:off x="0" y="0"/>
+                      <a:ext cx="5937885" cy="4168140"/>
+                    </a:xfrm>
+                    <a:prstGeom prst="rect">
+                      <a:avLst/>
+                    </a:prstGeom>
+                    <a:noFill/>
+                    <a:ln>
+                      <a:noFill/>
+                    </a:ln>
+                  </pic:spPr>
+                </pic:pic>
+              </a:graphicData>
+            </a:graphic>
+          </wp:inline>
+        </w:drawing>
+      </w:r>
+    </w:p>
+    <w:p/>
     <w:p>
       <w:pPr>
         <w:pStyle w:val="Heading2"/>
       </w:pPr>
-      <w:bookmarkStart w:id="21" w:name="_Toc485123424"/>
+      <w:bookmarkStart w:id="25" w:name="_Toc485103891"/>
+      <w:bookmarkStart w:id="26" w:name="_Toc485132757"/>
       <w:r>
         <w:t>Pricing</w:t>
       </w:r>
-      <w:bookmarkEnd w:id="21"/>
-    </w:p>
-    <w:p>
-      <w:pPr>
-        <w:pStyle w:val="Heading1"/>
-      </w:pPr>
-      <w:bookmarkStart w:id="22" w:name="_Toc485123425"/>
-      <w:r>
-        <w:t>Conclusion</w:t>
-      </w:r>
-      <w:bookmarkEnd w:id="22"/>
-    </w:p>
+      <w:bookmarkEnd w:id="25"/>
+      <w:bookmarkEnd w:id="26"/>
+    </w:p>
+    <w:p>
+      <w:bookmarkStart w:id="27" w:name="_Toc485103892"/>
+      <w:r>
+        <w:t>We recommend a</w:t>
+      </w:r>
+      <w:r>
+        <w:t>dditional pricing analysis</w:t>
+      </w:r>
+      <w:r>
+        <w:t xml:space="preserve">. As </w:t>
+      </w:r>
+      <w:r>
+        <w:t>CH is never more expensive than MM</w:t>
+      </w:r>
+      <w:r>
+        <w:t xml:space="preserve">, is it possible to raise the price of CH and increase overall OJ revenue? Or could a CH price increase be used to push sales to higher-margin MM? We think additional testing of the </w:t>
+      </w:r>
+      <w:r>
+        <w:t>price elasticity of both CH and MM</w:t>
+      </w:r>
+      <w:r>
+        <w:t xml:space="preserve"> could yield some insight. </w:t>
+      </w:r>
+    </w:p>
+    <w:p>
+      <w:r>
+        <w:t>Consider store specific pricing</w:t>
+      </w:r>
+      <w:r>
+        <w:t>:</w:t>
+      </w:r>
+    </w:p>
+    <w:p>
+      <w:pPr>
+        <w:pStyle w:val="ListParagraph"/>
+        <w:numPr>
+          <w:ilvl w:val="0"/>
+          <w:numId w:val="33"/>
+        </w:numPr>
+      </w:pPr>
+      <w:r>
+        <w:t>Seasonality</w:t>
+      </w:r>
+      <w:r>
+        <w:t>: tailor to each specific store’s annual purchasing patterns</w:t>
+      </w:r>
+    </w:p>
+    <w:p>
+      <w:pPr>
+        <w:pStyle w:val="ListParagraph"/>
+        <w:numPr>
+          <w:ilvl w:val="0"/>
+          <w:numId w:val="33"/>
+        </w:numPr>
+      </w:pPr>
+      <w:r>
+        <w:t>Evaluate store-by-store price e</w:t>
+      </w:r>
+      <w:r>
+        <w:t>lasticity</w:t>
+      </w:r>
+    </w:p>
+    <w:p>
+      <w:pPr>
+        <w:pStyle w:val="ListParagraph"/>
+        <w:numPr>
+          <w:ilvl w:val="0"/>
+          <w:numId w:val="33"/>
+        </w:numPr>
+      </w:pPr>
+      <w:r>
+        <w:t xml:space="preserve">Create a </w:t>
+      </w:r>
+      <w:r>
+        <w:t>Shiny App</w:t>
+      </w:r>
+      <w:r>
+        <w:t xml:space="preserve"> for each store</w:t>
+      </w:r>
+    </w:p>
+    <w:p>
+      <w:r>
+        <w:br w:type="page"/>
+      </w:r>
+    </w:p>
+    <w:p>
+      <w:r>
+        <w:lastRenderedPageBreak/>
+        <w:t xml:space="preserve">There seems to be no price elasticity </w:t>
+      </w:r>
+      <w:r>
+        <w:t>except for Store7, where the effect is in the opposite direction of what would be expected</w:t>
+      </w:r>
+      <w:r>
+        <w:t xml:space="preserve"> (see plot below</w:t>
+      </w:r>
+      <w:r>
+        <w:t>).  There</w:t>
+      </w:r>
+      <w:r>
+        <w:t xml:space="preserve"> may be other explanations (such as an excellent existing pricing model).</w:t>
+      </w:r>
+    </w:p>
+    <w:p/>
+    <w:p>
+      <w:r>
+        <w:rPr>
+          <w:noProof/>
+        </w:rPr>
+        <w:drawing>
+          <wp:inline distT="0" distB="0" distL="0" distR="0" wp14:anchorId="7B142C0D" wp14:editId="0C0DB05E">
+            <wp:extent cx="5937885" cy="4589780"/>
+            <wp:effectExtent l="0" t="0" r="5715" b="7620"/>
+            <wp:docPr id="5" name="Picture 5" descr="../../Desktop/Screen%20Shot%202017-06-13%20at%203.50.33%20PM.png"/>
+            <wp:cNvGraphicFramePr>
+              <a:graphicFrameLocks xmlns:a="http://schemas.openxmlformats.org/drawingml/2006/main" noChangeAspect="1"/>
+            </wp:cNvGraphicFramePr>
+            <a:graphic xmlns:a="http://schemas.openxmlformats.org/drawingml/2006/main">
+              <a:graphicData uri="http://schemas.openxmlformats.org/drawingml/2006/picture">
+                <pic:pic xmlns:pic="http://schemas.openxmlformats.org/drawingml/2006/picture">
+                  <pic:nvPicPr>
+                    <pic:cNvPr id="0" name="Picture 4" descr="../../Desktop/Screen%20Shot%202017-06-13%20at%203.50.33%20PM.png"/>
+                    <pic:cNvPicPr>
+                      <a:picLocks noChangeAspect="1" noChangeArrowheads="1"/>
+                    </pic:cNvPicPr>
+                  </pic:nvPicPr>
+                  <pic:blipFill>
+                    <a:blip r:embed="rId15" cstate="print">
+                      <a:extLst>
+                        <a:ext uri="{28A0092B-C50C-407E-A947-70E740481C1C}">
+                          <a14:useLocalDpi xmlns:a14="http://schemas.microsoft.com/office/drawing/2010/main" val="0"/>
+                        </a:ext>
+                      </a:extLst>
+                    </a:blip>
+                    <a:srcRect/>
+                    <a:stretch>
+                      <a:fillRect/>
+                    </a:stretch>
+                  </pic:blipFill>
+                  <pic:spPr bwMode="auto">
+                    <a:xfrm>
+                      <a:off x="0" y="0"/>
+                      <a:ext cx="5937885" cy="4589780"/>
+                    </a:xfrm>
+                    <a:prstGeom prst="rect">
+                      <a:avLst/>
+                    </a:prstGeom>
+                    <a:noFill/>
+                    <a:ln>
+                      <a:noFill/>
+                    </a:ln>
+                  </pic:spPr>
+                </pic:pic>
+              </a:graphicData>
+            </a:graphic>
+          </wp:inline>
+        </w:drawing>
+      </w:r>
+    </w:p>
+    <w:p/>
     <w:p>
       <w:pPr>
         <w:rPr>
@@ -2353,18 +3083,154 @@
       <w:pPr>
         <w:pStyle w:val="Heading1"/>
       </w:pPr>
+      <w:bookmarkStart w:id="28" w:name="_Toc485132758"/>
+      <w:r>
+        <w:lastRenderedPageBreak/>
+        <w:t>Conclusion</w:t>
+      </w:r>
+      <w:bookmarkEnd w:id="27"/>
+      <w:bookmarkEnd w:id="28"/>
+    </w:p>
+    <w:p>
+      <w:r>
+        <w:t xml:space="preserve">We evaluated eight models. Each performed well with </w:t>
+      </w:r>
+      <w:r>
+        <w:t>AUC scores between .83 and .88</w:t>
+      </w:r>
+      <w:r>
+        <w:t xml:space="preserve">. Our best model was a </w:t>
+      </w:r>
+      <w:r>
+        <w:t>deep learning model, though several performed nearly as well.</w:t>
+      </w:r>
+    </w:p>
+    <w:p>
+      <w:r>
+        <w:t xml:space="preserve">The model indicated that seasonality could be an issue, but more data and analysis is required to make this determination. CH loyalty and the sale price of both minute Maid and Citrus Hill were also important drivers. </w:t>
+      </w:r>
+    </w:p>
+    <w:p>
+      <w:r>
+        <w:t xml:space="preserve">Our three recommendations for increasing sales of Minute Maid included: </w:t>
+      </w:r>
+    </w:p>
+    <w:p>
+      <w:pPr>
+        <w:pStyle w:val="ListParagraph"/>
+        <w:numPr>
+          <w:ilvl w:val="0"/>
+          <w:numId w:val="28"/>
+        </w:numPr>
+      </w:pPr>
+      <w:r>
+        <w:t>Erode Citrus Hill loyalty</w:t>
+      </w:r>
+    </w:p>
+    <w:p>
+      <w:pPr>
+        <w:pStyle w:val="ListParagraph"/>
+        <w:numPr>
+          <w:ilvl w:val="0"/>
+          <w:numId w:val="28"/>
+        </w:numPr>
+      </w:pPr>
+      <w:r>
+        <w:t xml:space="preserve">Further evaluate the pricing strategy for both CH and MM </w:t>
+      </w:r>
+    </w:p>
+    <w:p>
+      <w:pPr>
+        <w:pStyle w:val="ListParagraph"/>
+        <w:numPr>
+          <w:ilvl w:val="0"/>
+          <w:numId w:val="28"/>
+        </w:numPr>
+      </w:pPr>
+      <w:r>
+        <w:t>Check for s</w:t>
+      </w:r>
+      <w:r>
+        <w:t>easonality</w:t>
+      </w:r>
+    </w:p>
+    <w:p>
+      <w:pPr>
+        <w:pStyle w:val="Heading2"/>
+      </w:pPr>
+      <w:bookmarkStart w:id="29" w:name="_Toc485132759"/>
+      <w:r>
+        <w:t>Citrus Hill Postscript</w:t>
+      </w:r>
+      <w:bookmarkEnd w:id="29"/>
+    </w:p>
+    <w:p>
+      <w:pPr>
+        <w:tabs>
+          <w:tab w:val="num" w:pos="720"/>
+        </w:tabs>
+      </w:pPr>
+      <w:r>
+        <w:t>P&amp;G introduced Citrus Hill in the fall of 1982 and waged a heated battle with rival juice makers with its heavily promoted brand.</w:t>
+      </w:r>
+      <w:r>
+        <w:t xml:space="preserve"> </w:t>
+      </w:r>
+      <w:r>
+        <w:t xml:space="preserve"> </w:t>
+      </w:r>
+      <w:r>
+        <w:t>In 1992, P&amp;G announced the closure of its Citrus Hill orange juice division.</w:t>
+      </w:r>
+      <w:r>
+        <w:t xml:space="preserve"> </w:t>
+      </w:r>
+      <w:r>
+        <w:t>According to the CEO, Citrus Hill was unable to gain on its two main rivals, Seagram Co. Ltd.'s Tropicana and Coca-Cola Co.'s Minute Maid.</w:t>
+      </w:r>
+      <w:r>
+        <w:t xml:space="preserve"> </w:t>
+      </w:r>
+      <w:r>
+        <w:t xml:space="preserve"> </w:t>
+      </w:r>
+      <w:r>
+        <w:t>Citrus Hill was unable to become a market leader since it didn’t have a competitive advantage.</w:t>
+      </w:r>
+    </w:p>
+    <w:p>
+      <w:pPr>
+        <w:rPr>
+          <w:rFonts w:asciiTheme="majorHAnsi" w:eastAsiaTheme="majorEastAsia" w:hAnsiTheme="majorHAnsi" w:cstheme="majorBidi"/>
+          <w:color w:val="CC0000"/>
+          <w:sz w:val="36"/>
+          <w:szCs w:val="32"/>
+        </w:rPr>
+      </w:pPr>
+      <w:r>
+        <w:br w:type="page"/>
+      </w:r>
+    </w:p>
+    <w:p>
+      <w:pPr>
+        <w:pStyle w:val="Heading1"/>
+      </w:pPr>
+      <w:bookmarkStart w:id="30" w:name="_Toc485132760"/>
       <w:r>
         <w:lastRenderedPageBreak/>
         <w:t>Appendix</w:t>
       </w:r>
+      <w:bookmarkEnd w:id="30"/>
     </w:p>
     <w:p>
       <w:pPr>
         <w:pStyle w:val="Heading2"/>
       </w:pPr>
+      <w:bookmarkStart w:id="31" w:name="_Toc485132761"/>
       <w:r>
         <w:t>Complete Code</w:t>
       </w:r>
+      <w:bookmarkEnd w:id="31"/>
     </w:p>
     <w:p>
       <w:r>
@@ -2378,15 +3244,13 @@
       <w:r>
         <w:t xml:space="preserve"> repository at: </w:t>
       </w:r>
-      <w:hyperlink r:id="rId12" w:history="1">
+      <w:hyperlink r:id="rId16" w:history="1">
         <w:r>
           <w:rPr>
             <w:rStyle w:val="Hyperlink"/>
           </w:rPr>
           <w:t>https://github.com/dan</w:t>
         </w:r>
-        <w:bookmarkStart w:id="23" w:name="_GoBack"/>
-        <w:bookmarkEnd w:id="23"/>
         <w:r>
           <w:rPr>
             <w:rStyle w:val="Hyperlink"/>
@@ -2405,9 +3269,11 @@
       <w:pPr>
         <w:pStyle w:val="Heading2"/>
       </w:pPr>
+      <w:bookmarkStart w:id="32" w:name="_Toc485132762"/>
       <w:r>
         <w:t>Minimum Reproducible Code</w:t>
       </w:r>
+      <w:bookmarkEnd w:id="32"/>
     </w:p>
     <w:p>
       <w:pPr>
@@ -24156,7 +25022,7 @@
     </w:p>
     <w:p/>
     <w:sectPr>
-      <w:footerReference w:type="default" r:id="rId13"/>
+      <w:footerReference w:type="default" r:id="rId17"/>
       <w:pgSz w:w="12240" w:h="15840"/>
       <w:pgMar w:top="1440" w:right="1440" w:bottom="1440" w:left="1440" w:header="720" w:footer="720" w:gutter="0"/>
       <w:cols w:space="720"/>
@@ -24227,7 +25093,7 @@
         <w:bCs/>
         <w:noProof/>
       </w:rPr>
-      <w:t>5</w:t>
+      <w:t>1</w:t>
     </w:r>
     <w:r>
       <w:rPr>
@@ -24266,7 +25132,7 @@
         <w:bCs/>
         <w:noProof/>
       </w:rPr>
-      <w:t>15</w:t>
+      <w:t>19</w:t>
     </w:r>
     <w:r>
       <w:rPr>
@@ -25739,9 +26605,9 @@
     </w:lvl>
   </w:abstractNum>
   <w:abstractNum w:abstractNumId="10">
-    <w:nsid w:val="267C11F0"/>
+    <w:nsid w:val="2466170F"/>
     <w:multiLevelType w:val="hybridMultilevel"/>
-    <w:tmpl w:val="9A6A6CBC"/>
+    <w:tmpl w:val="B3C8B74C"/>
     <w:lvl w:ilvl="0" w:tplc="04090001">
       <w:start w:val="1"/>
       <w:numFmt w:val="bullet"/>
@@ -25852,95 +26718,9 @@
     </w:lvl>
   </w:abstractNum>
   <w:abstractNum w:abstractNumId="11">
-    <w:nsid w:val="27EF3746"/>
+    <w:nsid w:val="267C11F0"/>
     <w:multiLevelType w:val="hybridMultilevel"/>
-    <w:tmpl w:val="6B867000"/>
-    <w:lvl w:ilvl="0" w:tplc="0409000F">
-      <w:start w:val="1"/>
-      <w:numFmt w:val="decimal"/>
-      <w:lvlText w:val="%1."/>
-      <w:lvlJc w:val="left"/>
-      <w:pPr>
-        <w:ind w:left="720" w:hanging="360"/>
-      </w:pPr>
-    </w:lvl>
-    <w:lvl w:ilvl="1" w:tplc="04090019" w:tentative="1">
-      <w:start w:val="1"/>
-      <w:numFmt w:val="lowerLetter"/>
-      <w:lvlText w:val="%2."/>
-      <w:lvlJc w:val="left"/>
-      <w:pPr>
-        <w:ind w:left="1440" w:hanging="360"/>
-      </w:pPr>
-    </w:lvl>
-    <w:lvl w:ilvl="2" w:tplc="0409001B" w:tentative="1">
-      <w:start w:val="1"/>
-      <w:numFmt w:val="lowerRoman"/>
-      <w:lvlText w:val="%3."/>
-      <w:lvlJc w:val="right"/>
-      <w:pPr>
-        <w:ind w:left="2160" w:hanging="180"/>
-      </w:pPr>
-    </w:lvl>
-    <w:lvl w:ilvl="3" w:tplc="0409000F" w:tentative="1">
-      <w:start w:val="1"/>
-      <w:numFmt w:val="decimal"/>
-      <w:lvlText w:val="%4."/>
-      <w:lvlJc w:val="left"/>
-      <w:pPr>
-        <w:ind w:left="2880" w:hanging="360"/>
-      </w:pPr>
-    </w:lvl>
-    <w:lvl w:ilvl="4" w:tplc="04090019" w:tentative="1">
-      <w:start w:val="1"/>
-      <w:numFmt w:val="lowerLetter"/>
-      <w:lvlText w:val="%5."/>
-      <w:lvlJc w:val="left"/>
-      <w:pPr>
-        <w:ind w:left="3600" w:hanging="360"/>
-      </w:pPr>
-    </w:lvl>
-    <w:lvl w:ilvl="5" w:tplc="0409001B" w:tentative="1">
-      <w:start w:val="1"/>
-      <w:numFmt w:val="lowerRoman"/>
-      <w:lvlText w:val="%6."/>
-      <w:lvlJc w:val="right"/>
-      <w:pPr>
-        <w:ind w:left="4320" w:hanging="180"/>
-      </w:pPr>
-    </w:lvl>
-    <w:lvl w:ilvl="6" w:tplc="0409000F" w:tentative="1">
-      <w:start w:val="1"/>
-      <w:numFmt w:val="decimal"/>
-      <w:lvlText w:val="%7."/>
-      <w:lvlJc w:val="left"/>
-      <w:pPr>
-        <w:ind w:left="5040" w:hanging="360"/>
-      </w:pPr>
-    </w:lvl>
-    <w:lvl w:ilvl="7" w:tplc="04090019" w:tentative="1">
-      <w:start w:val="1"/>
-      <w:numFmt w:val="lowerLetter"/>
-      <w:lvlText w:val="%8."/>
-      <w:lvlJc w:val="left"/>
-      <w:pPr>
-        <w:ind w:left="5760" w:hanging="360"/>
-      </w:pPr>
-    </w:lvl>
-    <w:lvl w:ilvl="8" w:tplc="0409001B" w:tentative="1">
-      <w:start w:val="1"/>
-      <w:numFmt w:val="lowerRoman"/>
-      <w:lvlText w:val="%9."/>
-      <w:lvlJc w:val="right"/>
-      <w:pPr>
-        <w:ind w:left="6480" w:hanging="180"/>
-      </w:pPr>
-    </w:lvl>
-  </w:abstractNum>
-  <w:abstractNum w:abstractNumId="12">
-    <w:nsid w:val="2CC254A8"/>
-    <w:multiLevelType w:val="hybridMultilevel"/>
-    <w:tmpl w:val="E06C4D5A"/>
+    <w:tmpl w:val="9A6A6CBC"/>
     <w:lvl w:ilvl="0" w:tplc="04090001">
       <w:start w:val="1"/>
       <w:numFmt w:val="bullet"/>
@@ -26050,7 +26830,319 @@
       </w:rPr>
     </w:lvl>
   </w:abstractNum>
+  <w:abstractNum w:abstractNumId="12">
+    <w:nsid w:val="27EF3746"/>
+    <w:multiLevelType w:val="hybridMultilevel"/>
+    <w:tmpl w:val="6B867000"/>
+    <w:lvl w:ilvl="0" w:tplc="0409000F">
+      <w:start w:val="1"/>
+      <w:numFmt w:val="decimal"/>
+      <w:lvlText w:val="%1."/>
+      <w:lvlJc w:val="left"/>
+      <w:pPr>
+        <w:ind w:left="720" w:hanging="360"/>
+      </w:pPr>
+    </w:lvl>
+    <w:lvl w:ilvl="1" w:tplc="04090019" w:tentative="1">
+      <w:start w:val="1"/>
+      <w:numFmt w:val="lowerLetter"/>
+      <w:lvlText w:val="%2."/>
+      <w:lvlJc w:val="left"/>
+      <w:pPr>
+        <w:ind w:left="1440" w:hanging="360"/>
+      </w:pPr>
+    </w:lvl>
+    <w:lvl w:ilvl="2" w:tplc="0409001B" w:tentative="1">
+      <w:start w:val="1"/>
+      <w:numFmt w:val="lowerRoman"/>
+      <w:lvlText w:val="%3."/>
+      <w:lvlJc w:val="right"/>
+      <w:pPr>
+        <w:ind w:left="2160" w:hanging="180"/>
+      </w:pPr>
+    </w:lvl>
+    <w:lvl w:ilvl="3" w:tplc="0409000F" w:tentative="1">
+      <w:start w:val="1"/>
+      <w:numFmt w:val="decimal"/>
+      <w:lvlText w:val="%4."/>
+      <w:lvlJc w:val="left"/>
+      <w:pPr>
+        <w:ind w:left="2880" w:hanging="360"/>
+      </w:pPr>
+    </w:lvl>
+    <w:lvl w:ilvl="4" w:tplc="04090019" w:tentative="1">
+      <w:start w:val="1"/>
+      <w:numFmt w:val="lowerLetter"/>
+      <w:lvlText w:val="%5."/>
+      <w:lvlJc w:val="left"/>
+      <w:pPr>
+        <w:ind w:left="3600" w:hanging="360"/>
+      </w:pPr>
+    </w:lvl>
+    <w:lvl w:ilvl="5" w:tplc="0409001B" w:tentative="1">
+      <w:start w:val="1"/>
+      <w:numFmt w:val="lowerRoman"/>
+      <w:lvlText w:val="%6."/>
+      <w:lvlJc w:val="right"/>
+      <w:pPr>
+        <w:ind w:left="4320" w:hanging="180"/>
+      </w:pPr>
+    </w:lvl>
+    <w:lvl w:ilvl="6" w:tplc="0409000F" w:tentative="1">
+      <w:start w:val="1"/>
+      <w:numFmt w:val="decimal"/>
+      <w:lvlText w:val="%7."/>
+      <w:lvlJc w:val="left"/>
+      <w:pPr>
+        <w:ind w:left="5040" w:hanging="360"/>
+      </w:pPr>
+    </w:lvl>
+    <w:lvl w:ilvl="7" w:tplc="04090019" w:tentative="1">
+      <w:start w:val="1"/>
+      <w:numFmt w:val="lowerLetter"/>
+      <w:lvlText w:val="%8."/>
+      <w:lvlJc w:val="left"/>
+      <w:pPr>
+        <w:ind w:left="5760" w:hanging="360"/>
+      </w:pPr>
+    </w:lvl>
+    <w:lvl w:ilvl="8" w:tplc="0409001B" w:tentative="1">
+      <w:start w:val="1"/>
+      <w:numFmt w:val="lowerRoman"/>
+      <w:lvlText w:val="%9."/>
+      <w:lvlJc w:val="right"/>
+      <w:pPr>
+        <w:ind w:left="6480" w:hanging="180"/>
+      </w:pPr>
+    </w:lvl>
+  </w:abstractNum>
   <w:abstractNum w:abstractNumId="13">
+    <w:nsid w:val="28F32312"/>
+    <w:multiLevelType w:val="hybridMultilevel"/>
+    <w:tmpl w:val="34FE4FC2"/>
+    <w:lvl w:ilvl="0" w:tplc="04090001">
+      <w:start w:val="1"/>
+      <w:numFmt w:val="bullet"/>
+      <w:lvlText w:val=""/>
+      <w:lvlJc w:val="left"/>
+      <w:pPr>
+        <w:ind w:left="720" w:hanging="360"/>
+      </w:pPr>
+      <w:rPr>
+        <w:rFonts w:ascii="Symbol" w:hAnsi="Symbol" w:hint="default"/>
+      </w:rPr>
+    </w:lvl>
+    <w:lvl w:ilvl="1" w:tplc="04090003" w:tentative="1">
+      <w:start w:val="1"/>
+      <w:numFmt w:val="bullet"/>
+      <w:lvlText w:val="o"/>
+      <w:lvlJc w:val="left"/>
+      <w:pPr>
+        <w:ind w:left="1440" w:hanging="360"/>
+      </w:pPr>
+      <w:rPr>
+        <w:rFonts w:ascii="Courier New" w:hAnsi="Courier New" w:cs="Courier New" w:hint="default"/>
+      </w:rPr>
+    </w:lvl>
+    <w:lvl w:ilvl="2" w:tplc="04090005" w:tentative="1">
+      <w:start w:val="1"/>
+      <w:numFmt w:val="bullet"/>
+      <w:lvlText w:val=""/>
+      <w:lvlJc w:val="left"/>
+      <w:pPr>
+        <w:ind w:left="2160" w:hanging="360"/>
+      </w:pPr>
+      <w:rPr>
+        <w:rFonts w:ascii="Wingdings" w:hAnsi="Wingdings" w:hint="default"/>
+      </w:rPr>
+    </w:lvl>
+    <w:lvl w:ilvl="3" w:tplc="04090001" w:tentative="1">
+      <w:start w:val="1"/>
+      <w:numFmt w:val="bullet"/>
+      <w:lvlText w:val=""/>
+      <w:lvlJc w:val="left"/>
+      <w:pPr>
+        <w:ind w:left="2880" w:hanging="360"/>
+      </w:pPr>
+      <w:rPr>
+        <w:rFonts w:ascii="Symbol" w:hAnsi="Symbol" w:hint="default"/>
+      </w:rPr>
+    </w:lvl>
+    <w:lvl w:ilvl="4" w:tplc="04090003" w:tentative="1">
+      <w:start w:val="1"/>
+      <w:numFmt w:val="bullet"/>
+      <w:lvlText w:val="o"/>
+      <w:lvlJc w:val="left"/>
+      <w:pPr>
+        <w:ind w:left="3600" w:hanging="360"/>
+      </w:pPr>
+      <w:rPr>
+        <w:rFonts w:ascii="Courier New" w:hAnsi="Courier New" w:cs="Courier New" w:hint="default"/>
+      </w:rPr>
+    </w:lvl>
+    <w:lvl w:ilvl="5" w:tplc="04090005" w:tentative="1">
+      <w:start w:val="1"/>
+      <w:numFmt w:val="bullet"/>
+      <w:lvlText w:val=""/>
+      <w:lvlJc w:val="left"/>
+      <w:pPr>
+        <w:ind w:left="4320" w:hanging="360"/>
+      </w:pPr>
+      <w:rPr>
+        <w:rFonts w:ascii="Wingdings" w:hAnsi="Wingdings" w:hint="default"/>
+      </w:rPr>
+    </w:lvl>
+    <w:lvl w:ilvl="6" w:tplc="04090001" w:tentative="1">
+      <w:start w:val="1"/>
+      <w:numFmt w:val="bullet"/>
+      <w:lvlText w:val=""/>
+      <w:lvlJc w:val="left"/>
+      <w:pPr>
+        <w:ind w:left="5040" w:hanging="360"/>
+      </w:pPr>
+      <w:rPr>
+        <w:rFonts w:ascii="Symbol" w:hAnsi="Symbol" w:hint="default"/>
+      </w:rPr>
+    </w:lvl>
+    <w:lvl w:ilvl="7" w:tplc="04090003" w:tentative="1">
+      <w:start w:val="1"/>
+      <w:numFmt w:val="bullet"/>
+      <w:lvlText w:val="o"/>
+      <w:lvlJc w:val="left"/>
+      <w:pPr>
+        <w:ind w:left="5760" w:hanging="360"/>
+      </w:pPr>
+      <w:rPr>
+        <w:rFonts w:ascii="Courier New" w:hAnsi="Courier New" w:cs="Courier New" w:hint="default"/>
+      </w:rPr>
+    </w:lvl>
+    <w:lvl w:ilvl="8" w:tplc="04090005" w:tentative="1">
+      <w:start w:val="1"/>
+      <w:numFmt w:val="bullet"/>
+      <w:lvlText w:val=""/>
+      <w:lvlJc w:val="left"/>
+      <w:pPr>
+        <w:ind w:left="6480" w:hanging="360"/>
+      </w:pPr>
+      <w:rPr>
+        <w:rFonts w:ascii="Wingdings" w:hAnsi="Wingdings" w:hint="default"/>
+      </w:rPr>
+    </w:lvl>
+  </w:abstractNum>
+  <w:abstractNum w:abstractNumId="14">
+    <w:nsid w:val="2CC254A8"/>
+    <w:multiLevelType w:val="hybridMultilevel"/>
+    <w:tmpl w:val="E06C4D5A"/>
+    <w:lvl w:ilvl="0" w:tplc="04090001">
+      <w:start w:val="1"/>
+      <w:numFmt w:val="bullet"/>
+      <w:lvlText w:val=""/>
+      <w:lvlJc w:val="left"/>
+      <w:pPr>
+        <w:ind w:left="720" w:hanging="360"/>
+      </w:pPr>
+      <w:rPr>
+        <w:rFonts w:ascii="Symbol" w:hAnsi="Symbol" w:hint="default"/>
+      </w:rPr>
+    </w:lvl>
+    <w:lvl w:ilvl="1" w:tplc="04090003" w:tentative="1">
+      <w:start w:val="1"/>
+      <w:numFmt w:val="bullet"/>
+      <w:lvlText w:val="o"/>
+      <w:lvlJc w:val="left"/>
+      <w:pPr>
+        <w:ind w:left="1440" w:hanging="360"/>
+      </w:pPr>
+      <w:rPr>
+        <w:rFonts w:ascii="Courier New" w:hAnsi="Courier New" w:cs="Courier New" w:hint="default"/>
+      </w:rPr>
+    </w:lvl>
+    <w:lvl w:ilvl="2" w:tplc="04090005" w:tentative="1">
+      <w:start w:val="1"/>
+      <w:numFmt w:val="bullet"/>
+      <w:lvlText w:val=""/>
+      <w:lvlJc w:val="left"/>
+      <w:pPr>
+        <w:ind w:left="2160" w:hanging="360"/>
+      </w:pPr>
+      <w:rPr>
+        <w:rFonts w:ascii="Wingdings" w:hAnsi="Wingdings" w:hint="default"/>
+      </w:rPr>
+    </w:lvl>
+    <w:lvl w:ilvl="3" w:tplc="04090001" w:tentative="1">
+      <w:start w:val="1"/>
+      <w:numFmt w:val="bullet"/>
+      <w:lvlText w:val=""/>
+      <w:lvlJc w:val="left"/>
+      <w:pPr>
+        <w:ind w:left="2880" w:hanging="360"/>
+      </w:pPr>
+      <w:rPr>
+        <w:rFonts w:ascii="Symbol" w:hAnsi="Symbol" w:hint="default"/>
+      </w:rPr>
+    </w:lvl>
+    <w:lvl w:ilvl="4" w:tplc="04090003" w:tentative="1">
+      <w:start w:val="1"/>
+      <w:numFmt w:val="bullet"/>
+      <w:lvlText w:val="o"/>
+      <w:lvlJc w:val="left"/>
+      <w:pPr>
+        <w:ind w:left="3600" w:hanging="360"/>
+      </w:pPr>
+      <w:rPr>
+        <w:rFonts w:ascii="Courier New" w:hAnsi="Courier New" w:cs="Courier New" w:hint="default"/>
+      </w:rPr>
+    </w:lvl>
+    <w:lvl w:ilvl="5" w:tplc="04090005" w:tentative="1">
+      <w:start w:val="1"/>
+      <w:numFmt w:val="bullet"/>
+      <w:lvlText w:val=""/>
+      <w:lvlJc w:val="left"/>
+      <w:pPr>
+        <w:ind w:left="4320" w:hanging="360"/>
+      </w:pPr>
+      <w:rPr>
+        <w:rFonts w:ascii="Wingdings" w:hAnsi="Wingdings" w:hint="default"/>
+      </w:rPr>
+    </w:lvl>
+    <w:lvl w:ilvl="6" w:tplc="04090001" w:tentative="1">
+      <w:start w:val="1"/>
+      <w:numFmt w:val="bullet"/>
+      <w:lvlText w:val=""/>
+      <w:lvlJc w:val="left"/>
+      <w:pPr>
+        <w:ind w:left="5040" w:hanging="360"/>
+      </w:pPr>
+      <w:rPr>
+        <w:rFonts w:ascii="Symbol" w:hAnsi="Symbol" w:hint="default"/>
+      </w:rPr>
+    </w:lvl>
+    <w:lvl w:ilvl="7" w:tplc="04090003" w:tentative="1">
+      <w:start w:val="1"/>
+      <w:numFmt w:val="bullet"/>
+      <w:lvlText w:val="o"/>
+      <w:lvlJc w:val="left"/>
+      <w:pPr>
+        <w:ind w:left="5760" w:hanging="360"/>
+      </w:pPr>
+      <w:rPr>
+        <w:rFonts w:ascii="Courier New" w:hAnsi="Courier New" w:cs="Courier New" w:hint="default"/>
+      </w:rPr>
+    </w:lvl>
+    <w:lvl w:ilvl="8" w:tplc="04090005" w:tentative="1">
+      <w:start w:val="1"/>
+      <w:numFmt w:val="bullet"/>
+      <w:lvlText w:val=""/>
+      <w:lvlJc w:val="left"/>
+      <w:pPr>
+        <w:ind w:left="6480" w:hanging="360"/>
+      </w:pPr>
+      <w:rPr>
+        <w:rFonts w:ascii="Wingdings" w:hAnsi="Wingdings" w:hint="default"/>
+      </w:rPr>
+    </w:lvl>
+  </w:abstractNum>
+  <w:abstractNum w:abstractNumId="15">
     <w:nsid w:val="2DB64B6F"/>
     <w:multiLevelType w:val="hybridMultilevel"/>
     <w:tmpl w:val="6B867000"/>
@@ -26136,7 +27228,7 @@
       </w:pPr>
     </w:lvl>
   </w:abstractNum>
-  <w:abstractNum w:abstractNumId="14">
+  <w:abstractNum w:abstractNumId="16">
     <w:nsid w:val="2E506359"/>
     <w:multiLevelType w:val="hybridMultilevel"/>
     <w:tmpl w:val="9284416C"/>
@@ -26225,7 +27317,120 @@
       </w:pPr>
     </w:lvl>
   </w:abstractNum>
-  <w:abstractNum w:abstractNumId="15">
+  <w:abstractNum w:abstractNumId="17">
+    <w:nsid w:val="303F2E7C"/>
+    <w:multiLevelType w:val="hybridMultilevel"/>
+    <w:tmpl w:val="10F6F1C6"/>
+    <w:lvl w:ilvl="0" w:tplc="04090001">
+      <w:start w:val="1"/>
+      <w:numFmt w:val="bullet"/>
+      <w:lvlText w:val=""/>
+      <w:lvlJc w:val="left"/>
+      <w:pPr>
+        <w:ind w:left="720" w:hanging="360"/>
+      </w:pPr>
+      <w:rPr>
+        <w:rFonts w:ascii="Symbol" w:hAnsi="Symbol" w:hint="default"/>
+      </w:rPr>
+    </w:lvl>
+    <w:lvl w:ilvl="1" w:tplc="04090003" w:tentative="1">
+      <w:start w:val="1"/>
+      <w:numFmt w:val="bullet"/>
+      <w:lvlText w:val="o"/>
+      <w:lvlJc w:val="left"/>
+      <w:pPr>
+        <w:ind w:left="1440" w:hanging="360"/>
+      </w:pPr>
+      <w:rPr>
+        <w:rFonts w:ascii="Courier New" w:hAnsi="Courier New" w:cs="Courier New" w:hint="default"/>
+      </w:rPr>
+    </w:lvl>
+    <w:lvl w:ilvl="2" w:tplc="04090005" w:tentative="1">
+      <w:start w:val="1"/>
+      <w:numFmt w:val="bullet"/>
+      <w:lvlText w:val=""/>
+      <w:lvlJc w:val="left"/>
+      <w:pPr>
+        <w:ind w:left="2160" w:hanging="360"/>
+      </w:pPr>
+      <w:rPr>
+        <w:rFonts w:ascii="Wingdings" w:hAnsi="Wingdings" w:hint="default"/>
+      </w:rPr>
+    </w:lvl>
+    <w:lvl w:ilvl="3" w:tplc="04090001" w:tentative="1">
+      <w:start w:val="1"/>
+      <w:numFmt w:val="bullet"/>
+      <w:lvlText w:val=""/>
+      <w:lvlJc w:val="left"/>
+      <w:pPr>
+        <w:ind w:left="2880" w:hanging="360"/>
+      </w:pPr>
+      <w:rPr>
+        <w:rFonts w:ascii="Symbol" w:hAnsi="Symbol" w:hint="default"/>
+      </w:rPr>
+    </w:lvl>
+    <w:lvl w:ilvl="4" w:tplc="04090003" w:tentative="1">
+      <w:start w:val="1"/>
+      <w:numFmt w:val="bullet"/>
+      <w:lvlText w:val="o"/>
+      <w:lvlJc w:val="left"/>
+      <w:pPr>
+        <w:ind w:left="3600" w:hanging="360"/>
+      </w:pPr>
+      <w:rPr>
+        <w:rFonts w:ascii="Courier New" w:hAnsi="Courier New" w:cs="Courier New" w:hint="default"/>
+      </w:rPr>
+    </w:lvl>
+    <w:lvl w:ilvl="5" w:tplc="04090005" w:tentative="1">
+      <w:start w:val="1"/>
+      <w:numFmt w:val="bullet"/>
+      <w:lvlText w:val=""/>
+      <w:lvlJc w:val="left"/>
+      <w:pPr>
+        <w:ind w:left="4320" w:hanging="360"/>
+      </w:pPr>
+      <w:rPr>
+        <w:rFonts w:ascii="Wingdings" w:hAnsi="Wingdings" w:hint="default"/>
+      </w:rPr>
+    </w:lvl>
+    <w:lvl w:ilvl="6" w:tplc="04090001" w:tentative="1">
+      <w:start w:val="1"/>
+      <w:numFmt w:val="bullet"/>
+      <w:lvlText w:val=""/>
+      <w:lvlJc w:val="left"/>
+      <w:pPr>
+        <w:ind w:left="5040" w:hanging="360"/>
+      </w:pPr>
+      <w:rPr>
+        <w:rFonts w:ascii="Symbol" w:hAnsi="Symbol" w:hint="default"/>
+      </w:rPr>
+    </w:lvl>
+    <w:lvl w:ilvl="7" w:tplc="04090003" w:tentative="1">
+      <w:start w:val="1"/>
+      <w:numFmt w:val="bullet"/>
+      <w:lvlText w:val="o"/>
+      <w:lvlJc w:val="left"/>
+      <w:pPr>
+        <w:ind w:left="5760" w:hanging="360"/>
+      </w:pPr>
+      <w:rPr>
+        <w:rFonts w:ascii="Courier New" w:hAnsi="Courier New" w:cs="Courier New" w:hint="default"/>
+      </w:rPr>
+    </w:lvl>
+    <w:lvl w:ilvl="8" w:tplc="04090005" w:tentative="1">
+      <w:start w:val="1"/>
+      <w:numFmt w:val="bullet"/>
+      <w:lvlText w:val=""/>
+      <w:lvlJc w:val="left"/>
+      <w:pPr>
+        <w:ind w:left="6480" w:hanging="360"/>
+      </w:pPr>
+      <w:rPr>
+        <w:rFonts w:ascii="Wingdings" w:hAnsi="Wingdings" w:hint="default"/>
+      </w:rPr>
+    </w:lvl>
+  </w:abstractNum>
+  <w:abstractNum w:abstractNumId="18">
     <w:nsid w:val="34AB3169"/>
     <w:multiLevelType w:val="hybridMultilevel"/>
     <w:tmpl w:val="EFC62624"/>
@@ -26317,7 +27522,120 @@
       </w:pPr>
     </w:lvl>
   </w:abstractNum>
-  <w:abstractNum w:abstractNumId="16">
+  <w:abstractNum w:abstractNumId="19">
+    <w:nsid w:val="36B62619"/>
+    <w:multiLevelType w:val="hybridMultilevel"/>
+    <w:tmpl w:val="AE4C3B02"/>
+    <w:lvl w:ilvl="0" w:tplc="04090001">
+      <w:start w:val="1"/>
+      <w:numFmt w:val="bullet"/>
+      <w:lvlText w:val=""/>
+      <w:lvlJc w:val="left"/>
+      <w:pPr>
+        <w:ind w:left="720" w:hanging="360"/>
+      </w:pPr>
+      <w:rPr>
+        <w:rFonts w:ascii="Symbol" w:hAnsi="Symbol" w:hint="default"/>
+      </w:rPr>
+    </w:lvl>
+    <w:lvl w:ilvl="1" w:tplc="04090003" w:tentative="1">
+      <w:start w:val="1"/>
+      <w:numFmt w:val="bullet"/>
+      <w:lvlText w:val="o"/>
+      <w:lvlJc w:val="left"/>
+      <w:pPr>
+        <w:ind w:left="1440" w:hanging="360"/>
+      </w:pPr>
+      <w:rPr>
+        <w:rFonts w:ascii="Courier New" w:hAnsi="Courier New" w:cs="Courier New" w:hint="default"/>
+      </w:rPr>
+    </w:lvl>
+    <w:lvl w:ilvl="2" w:tplc="04090005" w:tentative="1">
+      <w:start w:val="1"/>
+      <w:numFmt w:val="bullet"/>
+      <w:lvlText w:val=""/>
+      <w:lvlJc w:val="left"/>
+      <w:pPr>
+        <w:ind w:left="2160" w:hanging="360"/>
+      </w:pPr>
+      <w:rPr>
+        <w:rFonts w:ascii="Wingdings" w:hAnsi="Wingdings" w:hint="default"/>
+      </w:rPr>
+    </w:lvl>
+    <w:lvl w:ilvl="3" w:tplc="04090001" w:tentative="1">
+      <w:start w:val="1"/>
+      <w:numFmt w:val="bullet"/>
+      <w:lvlText w:val=""/>
+      <w:lvlJc w:val="left"/>
+      <w:pPr>
+        <w:ind w:left="2880" w:hanging="360"/>
+      </w:pPr>
+      <w:rPr>
+        <w:rFonts w:ascii="Symbol" w:hAnsi="Symbol" w:hint="default"/>
+      </w:rPr>
+    </w:lvl>
+    <w:lvl w:ilvl="4" w:tplc="04090003" w:tentative="1">
+      <w:start w:val="1"/>
+      <w:numFmt w:val="bullet"/>
+      <w:lvlText w:val="o"/>
+      <w:lvlJc w:val="left"/>
+      <w:pPr>
+        <w:ind w:left="3600" w:hanging="360"/>
+      </w:pPr>
+      <w:rPr>
+        <w:rFonts w:ascii="Courier New" w:hAnsi="Courier New" w:cs="Courier New" w:hint="default"/>
+      </w:rPr>
+    </w:lvl>
+    <w:lvl w:ilvl="5" w:tplc="04090005" w:tentative="1">
+      <w:start w:val="1"/>
+      <w:numFmt w:val="bullet"/>
+      <w:lvlText w:val=""/>
+      <w:lvlJc w:val="left"/>
+      <w:pPr>
+        <w:ind w:left="4320" w:hanging="360"/>
+      </w:pPr>
+      <w:rPr>
+        <w:rFonts w:ascii="Wingdings" w:hAnsi="Wingdings" w:hint="default"/>
+      </w:rPr>
+    </w:lvl>
+    <w:lvl w:ilvl="6" w:tplc="04090001" w:tentative="1">
+      <w:start w:val="1"/>
+      <w:numFmt w:val="bullet"/>
+      <w:lvlText w:val=""/>
+      <w:lvlJc w:val="left"/>
+      <w:pPr>
+        <w:ind w:left="5040" w:hanging="360"/>
+      </w:pPr>
+      <w:rPr>
+        <w:rFonts w:ascii="Symbol" w:hAnsi="Symbol" w:hint="default"/>
+      </w:rPr>
+    </w:lvl>
+    <w:lvl w:ilvl="7" w:tplc="04090003" w:tentative="1">
+      <w:start w:val="1"/>
+      <w:numFmt w:val="bullet"/>
+      <w:lvlText w:val="o"/>
+      <w:lvlJc w:val="left"/>
+      <w:pPr>
+        <w:ind w:left="5760" w:hanging="360"/>
+      </w:pPr>
+      <w:rPr>
+        <w:rFonts w:ascii="Courier New" w:hAnsi="Courier New" w:cs="Courier New" w:hint="default"/>
+      </w:rPr>
+    </w:lvl>
+    <w:lvl w:ilvl="8" w:tplc="04090005" w:tentative="1">
+      <w:start w:val="1"/>
+      <w:numFmt w:val="bullet"/>
+      <w:lvlText w:val=""/>
+      <w:lvlJc w:val="left"/>
+      <w:pPr>
+        <w:ind w:left="6480" w:hanging="360"/>
+      </w:pPr>
+      <w:rPr>
+        <w:rFonts w:ascii="Wingdings" w:hAnsi="Wingdings" w:hint="default"/>
+      </w:rPr>
+    </w:lvl>
+  </w:abstractNum>
+  <w:abstractNum w:abstractNumId="20">
     <w:nsid w:val="39AB18BA"/>
     <w:multiLevelType w:val="hybridMultilevel"/>
     <w:tmpl w:val="4C223C1E"/>
@@ -26406,7 +27724,7 @@
       </w:pPr>
     </w:lvl>
   </w:abstractNum>
-  <w:abstractNum w:abstractNumId="17">
+  <w:abstractNum w:abstractNumId="21">
     <w:nsid w:val="44302099"/>
     <w:multiLevelType w:val="hybridMultilevel"/>
     <w:tmpl w:val="825ECF42"/>
@@ -26519,7 +27837,7 @@
       </w:rPr>
     </w:lvl>
   </w:abstractNum>
-  <w:abstractNum w:abstractNumId="18">
+  <w:abstractNum w:abstractNumId="22">
     <w:nsid w:val="4D6436BC"/>
     <w:multiLevelType w:val="hybridMultilevel"/>
     <w:tmpl w:val="A8BCE1F2"/>
@@ -26608,7 +27926,7 @@
       </w:pPr>
     </w:lvl>
   </w:abstractNum>
-  <w:abstractNum w:abstractNumId="19">
+  <w:abstractNum w:abstractNumId="23">
     <w:nsid w:val="578A1E06"/>
     <w:multiLevelType w:val="hybridMultilevel"/>
     <w:tmpl w:val="275AEB42"/>
@@ -26721,7 +28039,7 @@
       </w:rPr>
     </w:lvl>
   </w:abstractNum>
-  <w:abstractNum w:abstractNumId="20">
+  <w:abstractNum w:abstractNumId="24">
     <w:nsid w:val="5CDB07C5"/>
     <w:multiLevelType w:val="hybridMultilevel"/>
     <w:tmpl w:val="BB842F68"/>
@@ -26834,7 +28152,7 @@
       </w:rPr>
     </w:lvl>
   </w:abstractNum>
-  <w:abstractNum w:abstractNumId="21">
+  <w:abstractNum w:abstractNumId="25">
     <w:nsid w:val="673064DA"/>
     <w:multiLevelType w:val="hybridMultilevel"/>
     <w:tmpl w:val="87484616"/>
@@ -26976,7 +28294,7 @@
       </w:rPr>
     </w:lvl>
   </w:abstractNum>
-  <w:abstractNum w:abstractNumId="22">
+  <w:abstractNum w:abstractNumId="26">
     <w:nsid w:val="680E2E7E"/>
     <w:multiLevelType w:val="hybridMultilevel"/>
     <w:tmpl w:val="7256D732"/>
@@ -27089,7 +28407,7 @@
       </w:rPr>
     </w:lvl>
   </w:abstractNum>
-  <w:abstractNum w:abstractNumId="23">
+  <w:abstractNum w:abstractNumId="27">
     <w:nsid w:val="69744ED0"/>
     <w:multiLevelType w:val="hybridMultilevel"/>
     <w:tmpl w:val="D3727D68"/>
@@ -27202,7 +28520,7 @@
       </w:rPr>
     </w:lvl>
   </w:abstractNum>
-  <w:abstractNum w:abstractNumId="24">
+  <w:abstractNum w:abstractNumId="28">
     <w:nsid w:val="6D9121CD"/>
     <w:multiLevelType w:val="hybridMultilevel"/>
     <w:tmpl w:val="F1C0EB50"/>
@@ -27315,7 +28633,7 @@
       </w:rPr>
     </w:lvl>
   </w:abstractNum>
-  <w:abstractNum w:abstractNumId="25">
+  <w:abstractNum w:abstractNumId="29">
     <w:nsid w:val="6F1F59F9"/>
     <w:multiLevelType w:val="hybridMultilevel"/>
     <w:tmpl w:val="FAA88952"/>
@@ -27428,7 +28746,7 @@
       </w:rPr>
     </w:lvl>
   </w:abstractNum>
-  <w:abstractNum w:abstractNumId="26">
+  <w:abstractNum w:abstractNumId="30">
     <w:nsid w:val="72BC728C"/>
     <w:multiLevelType w:val="hybridMultilevel"/>
     <w:tmpl w:val="8096872C"/>
@@ -27541,7 +28859,7 @@
       </w:rPr>
     </w:lvl>
   </w:abstractNum>
-  <w:abstractNum w:abstractNumId="27">
+  <w:abstractNum w:abstractNumId="31">
     <w:nsid w:val="7EA564A9"/>
     <w:multiLevelType w:val="hybridMultilevel"/>
     <w:tmpl w:val="A8BCE1F2"/>
@@ -27630,7 +28948,7 @@
       </w:pPr>
     </w:lvl>
   </w:abstractNum>
-  <w:abstractNum w:abstractNumId="28">
+  <w:abstractNum w:abstractNumId="32">
     <w:nsid w:val="7EDF0C95"/>
     <w:multiLevelType w:val="hybridMultilevel"/>
     <w:tmpl w:val="CDF84092"/>
@@ -27744,73 +29062,73 @@
     </w:lvl>
   </w:abstractNum>
   <w:num w:numId="1">
-    <w:abstractNumId w:val="20"/>
+    <w:abstractNumId w:val="24"/>
   </w:num>
   <w:num w:numId="2">
     <w:abstractNumId w:val="4"/>
   </w:num>
   <w:num w:numId="3">
-    <w:abstractNumId w:val="21"/>
+    <w:abstractNumId w:val="25"/>
   </w:num>
   <w:num w:numId="4">
     <w:abstractNumId w:val="3"/>
   </w:num>
   <w:num w:numId="5">
-    <w:abstractNumId w:val="19"/>
+    <w:abstractNumId w:val="23"/>
   </w:num>
   <w:num w:numId="6">
-    <w:abstractNumId w:val="23"/>
+    <w:abstractNumId w:val="27"/>
   </w:num>
   <w:num w:numId="7">
-    <w:abstractNumId w:val="10"/>
+    <w:abstractNumId w:val="11"/>
   </w:num>
   <w:num w:numId="8">
-    <w:abstractNumId w:val="28"/>
+    <w:abstractNumId w:val="32"/>
   </w:num>
   <w:num w:numId="9">
-    <w:abstractNumId w:val="26"/>
+    <w:abstractNumId w:val="30"/>
   </w:num>
   <w:num w:numId="10">
     <w:abstractNumId w:val="5"/>
   </w:num>
   <w:num w:numId="11">
-    <w:abstractNumId w:val="22"/>
+    <w:abstractNumId w:val="26"/>
   </w:num>
   <w:num w:numId="12">
-    <w:abstractNumId w:val="15"/>
+    <w:abstractNumId w:val="18"/>
   </w:num>
   <w:num w:numId="13">
     <w:abstractNumId w:val="9"/>
   </w:num>
   <w:num w:numId="14">
-    <w:abstractNumId w:val="24"/>
+    <w:abstractNumId w:val="28"/>
   </w:num>
   <w:num w:numId="15">
-    <w:abstractNumId w:val="11"/>
+    <w:abstractNumId w:val="12"/>
   </w:num>
   <w:num w:numId="16">
-    <w:abstractNumId w:val="25"/>
+    <w:abstractNumId w:val="29"/>
   </w:num>
   <w:num w:numId="17">
     <w:abstractNumId w:val="1"/>
   </w:num>
   <w:num w:numId="18">
-    <w:abstractNumId w:val="16"/>
+    <w:abstractNumId w:val="20"/>
   </w:num>
   <w:num w:numId="19">
     <w:abstractNumId w:val="7"/>
   </w:num>
   <w:num w:numId="20">
-    <w:abstractNumId w:val="27"/>
+    <w:abstractNumId w:val="31"/>
   </w:num>
   <w:num w:numId="21">
     <w:abstractNumId w:val="6"/>
   </w:num>
   <w:num w:numId="22">
-    <w:abstractNumId w:val="18"/>
+    <w:abstractNumId w:val="22"/>
   </w:num>
   <w:num w:numId="23">
-    <w:abstractNumId w:val="14"/>
+    <w:abstractNumId w:val="16"/>
   </w:num>
   <w:num w:numId="24">
     <w:abstractNumId w:val="2"/>
@@ -27819,16 +29137,28 @@
     <w:abstractNumId w:val="0"/>
   </w:num>
   <w:num w:numId="26">
-    <w:abstractNumId w:val="13"/>
+    <w:abstractNumId w:val="15"/>
   </w:num>
   <w:num w:numId="27">
     <w:abstractNumId w:val="8"/>
   </w:num>
   <w:num w:numId="28">
+    <w:abstractNumId w:val="21"/>
+  </w:num>
+  <w:num w:numId="29">
+    <w:abstractNumId w:val="14"/>
+  </w:num>
+  <w:num w:numId="30">
+    <w:abstractNumId w:val="13"/>
+  </w:num>
+  <w:num w:numId="31">
+    <w:abstractNumId w:val="10"/>
+  </w:num>
+  <w:num w:numId="32">
     <w:abstractNumId w:val="17"/>
   </w:num>
-  <w:num w:numId="29">
-    <w:abstractNumId w:val="12"/>
+  <w:num w:numId="33">
+    <w:abstractNumId w:val="19"/>
   </w:num>
 </w:numbering>
 </file>
@@ -29134,7 +30464,7 @@
 </file>
 
 <file path=customXml/itemProps1.xml><?xml version="1.0" encoding="utf-8"?>
-<ds:datastoreItem xmlns:ds="http://schemas.openxmlformats.org/officeDocument/2006/customXml" ds:itemID="{B47D2000-F3D4-044E-A8D4-FD86844092BE}">
+<ds:datastoreItem xmlns:ds="http://schemas.openxmlformats.org/officeDocument/2006/customXml" ds:itemID="{A8E4E6DC-D3DF-D34D-9950-8282FB98BD73}">
   <ds:schemaRefs>
     <ds:schemaRef ds:uri="http://schemas.openxmlformats.org/officeDocument/2006/bibliography"/>
   </ds:schemaRefs>

</xml_diff>